<commit_message>
Fixes code style. Adds new template
</commit_message>
<xml_diff>
--- a/templates/atferd.docx
+++ b/templates/atferd.docx
@@ -41,13 +41,11 @@
               <w:spacing w:line="240" w:lineRule="auto"/>
             </w:pPr>
             <w:r>
-              <w:t>{</w:t>
+              <w:t>{navn</w:t>
             </w:r>
-            <w:proofErr w:type="gramStart"/>
             <w:r>
-              <w:t>navn</w:t>
+              <w:t>Elev</w:t>
             </w:r>
-            <w:proofErr w:type="gramEnd"/>
             <w:r>
               <w:t>}</w:t>
             </w:r>
@@ -120,7 +118,17 @@
                 <w:shd w:val="clear" w:color="auto" w:fill="FFFFFF"/>
                 <w:lang w:eastAsia="nb-NO"/>
               </w:rPr>
-              <w:t>skole</w:t>
+              <w:t>navnS</w:t>
+            </w:r>
+            <w:r>
+              <w:rPr>
+                <w:rFonts w:asciiTheme="majorHAnsi" w:hAnsiTheme="majorHAnsi" w:cs="Helvetica"/>
+                <w:sz w:val="26"/>
+                <w:szCs w:val="26"/>
+                <w:shd w:val="clear" w:color="auto" w:fill="FFFFFF"/>
+                <w:lang w:eastAsia="nb-NO"/>
+              </w:rPr>
+              <w:t>kole</w:t>
             </w:r>
             <w:r>
               <w:rPr>
@@ -200,25 +208,7 @@
                 <w:sz w:val="18"/>
                 <w:szCs w:val="18"/>
               </w:rPr>
-              <w:t xml:space="preserve">Unntatt offentlighet </w:t>
-            </w:r>
-            <w:proofErr w:type="spellStart"/>
-            <w:r>
-              <w:rPr>
-                <w:rFonts w:ascii="Adobe Caslon Pro" w:hAnsi="Adobe Caslon Pro"/>
-                <w:sz w:val="18"/>
-                <w:szCs w:val="18"/>
-              </w:rPr>
-              <w:t>iht</w:t>
-            </w:r>
-            <w:proofErr w:type="spellEnd"/>
-            <w:r>
-              <w:rPr>
-                <w:rFonts w:ascii="Adobe Caslon Pro" w:hAnsi="Adobe Caslon Pro"/>
-                <w:sz w:val="18"/>
-                <w:szCs w:val="18"/>
-              </w:rPr>
-              <w:t xml:space="preserve"> </w:t>
+              <w:t xml:space="preserve">Unntatt offentlighet iht </w:t>
             </w:r>
             <w:r>
               <w:rPr>
@@ -228,59 +218,13 @@
               </w:rPr>
               <w:br/>
             </w:r>
-            <w:proofErr w:type="spellStart"/>
             <w:r>
               <w:rPr>
                 <w:rFonts w:ascii="Adobe Caslon Pro" w:hAnsi="Adobe Caslon Pro"/>
                 <w:sz w:val="18"/>
                 <w:szCs w:val="18"/>
               </w:rPr>
-              <w:t>Offl</w:t>
-            </w:r>
-            <w:proofErr w:type="spellEnd"/>
-            <w:r>
-              <w:rPr>
-                <w:rFonts w:ascii="Adobe Caslon Pro" w:hAnsi="Adobe Caslon Pro"/>
-                <w:sz w:val="18"/>
-                <w:szCs w:val="18"/>
-              </w:rPr>
-              <w:t xml:space="preserve"> §13 </w:t>
-            </w:r>
-            <w:proofErr w:type="spellStart"/>
-            <w:r>
-              <w:rPr>
-                <w:rFonts w:ascii="Adobe Caslon Pro" w:hAnsi="Adobe Caslon Pro"/>
-                <w:sz w:val="18"/>
-                <w:szCs w:val="18"/>
-              </w:rPr>
-              <w:t>jfr</w:t>
-            </w:r>
-            <w:proofErr w:type="spellEnd"/>
-            <w:r>
-              <w:rPr>
-                <w:rFonts w:ascii="Adobe Caslon Pro" w:hAnsi="Adobe Caslon Pro"/>
-                <w:sz w:val="18"/>
-                <w:szCs w:val="18"/>
-              </w:rPr>
-              <w:t xml:space="preserve"> </w:t>
-            </w:r>
-            <w:proofErr w:type="spellStart"/>
-            <w:r>
-              <w:rPr>
-                <w:rFonts w:ascii="Adobe Caslon Pro" w:hAnsi="Adobe Caslon Pro"/>
-                <w:sz w:val="18"/>
-                <w:szCs w:val="18"/>
-              </w:rPr>
-              <w:t>Fvl</w:t>
-            </w:r>
-            <w:proofErr w:type="spellEnd"/>
-            <w:r>
-              <w:rPr>
-                <w:rFonts w:ascii="Adobe Caslon Pro" w:hAnsi="Adobe Caslon Pro"/>
-                <w:sz w:val="18"/>
-                <w:szCs w:val="18"/>
-              </w:rPr>
-              <w:t xml:space="preserve"> §13</w:t>
+              <w:t>Offl §13 jfr Fvl §13</w:t>
             </w:r>
             <w:r>
               <w:rPr>
@@ -356,8 +300,74 @@
         <w:rPr>
           <w:rStyle w:val="Overskrift2Tegn"/>
         </w:rPr>
-        <w:t>Årsak til varsel: {årsak til varsel}</w:t>
-      </w:r>
+        <w:t xml:space="preserve">Årsak til varsel: </w:t>
+      </w:r>
+    </w:p>
+    <w:p>
+      <w:pPr>
+        <w:rPr>
+          <w:rStyle w:val="Overskrift2Tegn"/>
+          <w:rFonts w:asciiTheme="minorHAnsi" w:hAnsiTheme="minorHAnsi" w:cstheme="minorHAnsi"/>
+          <w:sz w:val="22"/>
+          <w:szCs w:val="22"/>
+        </w:rPr>
+      </w:pPr>
+      <w:r>
+        <w:rPr>
+          <w:rStyle w:val="Overskrift2Tegn"/>
+          <w:rFonts w:asciiTheme="minorHAnsi" w:hAnsiTheme="minorHAnsi" w:cstheme="minorHAnsi"/>
+          <w:sz w:val="22"/>
+          <w:szCs w:val="22"/>
+        </w:rPr>
+        <w:t>{</w:t>
+      </w:r>
+      <w:r>
+        <w:rPr>
+          <w:rStyle w:val="Overskrift2Tegn"/>
+          <w:rFonts w:asciiTheme="minorHAnsi" w:hAnsiTheme="minorHAnsi" w:cstheme="minorHAnsi"/>
+          <w:sz w:val="22"/>
+          <w:szCs w:val="22"/>
+        </w:rPr>
+        <w:t>A</w:t>
+      </w:r>
+      <w:r>
+        <w:rPr>
+          <w:rStyle w:val="Overskrift2Tegn"/>
+          <w:rFonts w:asciiTheme="minorHAnsi" w:hAnsiTheme="minorHAnsi" w:cstheme="minorHAnsi"/>
+          <w:sz w:val="22"/>
+          <w:szCs w:val="22"/>
+        </w:rPr>
+        <w:t>rsak</w:t>
+      </w:r>
+      <w:r>
+        <w:rPr>
+          <w:rStyle w:val="Overskrift2Tegn"/>
+          <w:rFonts w:asciiTheme="minorHAnsi" w:hAnsiTheme="minorHAnsi" w:cstheme="minorHAnsi"/>
+          <w:sz w:val="22"/>
+          <w:szCs w:val="22"/>
+        </w:rPr>
+        <w:t>}</w:t>
+      </w:r>
+    </w:p>
+    <w:p>
+      <w:pPr>
+        <w:rPr>
+          <w:rStyle w:val="Overskrift2Tegn"/>
+          <w:rFonts w:asciiTheme="minorHAnsi" w:hAnsiTheme="minorHAnsi" w:cstheme="minorHAnsi"/>
+          <w:sz w:val="22"/>
+          <w:szCs w:val="22"/>
+        </w:rPr>
+      </w:pPr>
+    </w:p>
+    <w:p>
+      <w:pPr>
+        <w:rPr>
+          <w:rStyle w:val="Overskrift2Tegn"/>
+          <w:rFonts w:asciiTheme="minorHAnsi" w:hAnsiTheme="minorHAnsi" w:cstheme="minorHAnsi"/>
+          <w:sz w:val="22"/>
+          <w:szCs w:val="22"/>
+        </w:rPr>
+      </w:pPr>
     </w:p>
     <w:p>
       <w:pPr>
@@ -371,8 +381,11 @@
       <w:r>
         <w:rPr>
           <w:rStyle w:val="Overskrift2Tegn"/>
-        </w:rPr>
-        <w:br/>
+          <w:rFonts w:ascii="Times New Roman" w:hAnsi="Times New Roman" w:cs="Times New Roman"/>
+          <w:sz w:val="22"/>
+          <w:szCs w:val="22"/>
+        </w:rPr>
+        <w:t>Konsekve</w:t>
       </w:r>
       <w:r>
         <w:rPr>
@@ -381,7 +394,7 @@
           <w:sz w:val="22"/>
           <w:szCs w:val="22"/>
         </w:rPr>
-        <w:t>Konsekve</w:t>
+        <w:t xml:space="preserve">nsen av varselet kan bli </w:t>
       </w:r>
       <w:r>
         <w:rPr>
@@ -390,19 +403,8 @@
           <w:sz w:val="22"/>
           <w:szCs w:val="22"/>
         </w:rPr>
-        <w:t xml:space="preserve">nsen av varselet kan bli </w:t>
-      </w:r>
-      <w:r>
-        <w:rPr>
-          <w:rStyle w:val="Overskrift2Tegn"/>
-          <w:rFonts w:ascii="Times New Roman" w:hAnsi="Times New Roman" w:cs="Times New Roman"/>
-          <w:sz w:val="22"/>
-          <w:szCs w:val="22"/>
-        </w:rPr>
         <w:t>nedsatt karakter i atferd</w:t>
       </w:r>
-      <w:bookmarkStart w:id="3" w:name="_GoBack"/>
-      <w:bookmarkEnd w:id="3"/>
       <w:r>
         <w:rPr>
           <w:rStyle w:val="Overskrift2Tegn"/>
@@ -446,7 +448,7 @@
           <w:i w:val="0"/>
           <w:color w:val="000000"/>
         </w:rPr>
-        <w:t>orskrift til opplæringsloven § 3-7 vil skolen informere om at det med dette blir gitt et varsel. Dersom noe ved dette varselet er uklart, eller om man ønsker en samtale om grunnlaget for varselet, oppfordrer vi elev og foresatte om å ta kontakt med faglærer eller kontaktlærer</w:t>
+        <w:t>orskrift til opplæringsloven § 3-7 vil skolen informere om at det med dette blir gitt et varsel. Dersom noe ved dette varselet er uklart, eller om man ønsker en samtale om grunnlaget for varselet, oppford</w:t>
       </w:r>
       <w:r>
         <w:rPr>
@@ -455,7 +457,7 @@
           <w:i w:val="0"/>
           <w:color w:val="000000"/>
         </w:rPr>
-        <w:t xml:space="preserve"> så snart som mulig</w:t>
+        <w:t xml:space="preserve">rer vi </w:t>
       </w:r>
       <w:r>
         <w:rPr>
@@ -464,7 +466,7 @@
           <w:i w:val="0"/>
           <w:color w:val="000000"/>
         </w:rPr>
-        <w:t>.</w:t>
+        <w:t xml:space="preserve">å ta kontakt med </w:t>
       </w:r>
       <w:r>
         <w:rPr>
@@ -473,9 +475,8 @@
           <w:i w:val="0"/>
           <w:color w:val="000000"/>
         </w:rPr>
-        <w:t xml:space="preserve"> Om eleven er under 18 år, sendes det informasjon om varsel til foreldre som har lik </w:t>
-      </w:r>
-      <w:proofErr w:type="spellStart"/>
+        <w:t>kontaktlærer</w:t>
+      </w:r>
       <w:r>
         <w:rPr>
           <w:rStyle w:val="Utheving"/>
@@ -483,9 +484,8 @@
           <w:i w:val="0"/>
           <w:color w:val="000000"/>
         </w:rPr>
-        <w:t>folkeregistrert</w:t>
-      </w:r>
-      <w:proofErr w:type="spellEnd"/>
+        <w:t xml:space="preserve"> så snart som mulig</w:t>
+      </w:r>
       <w:r>
         <w:rPr>
           <w:rStyle w:val="Utheving"/>
@@ -493,7 +493,34 @@
           <w:i w:val="0"/>
           <w:color w:val="000000"/>
         </w:rPr>
-        <w:t xml:space="preserve"> adresse som eleven.</w:t>
+        <w:t>.</w:t>
+      </w:r>
+      <w:r>
+        <w:rPr>
+          <w:rStyle w:val="Utheving"/>
+          <w:rFonts w:cs="Times New Roman"/>
+          <w:i w:val="0"/>
+          <w:color w:val="000000"/>
+        </w:rPr>
+        <w:t xml:space="preserve"> Om e</w:t>
+      </w:r>
+      <w:r>
+        <w:rPr>
+          <w:rStyle w:val="Utheving"/>
+          <w:rFonts w:cs="Times New Roman"/>
+          <w:i w:val="0"/>
+          <w:color w:val="000000"/>
+        </w:rPr>
+        <w:t xml:space="preserve">leven er under 18 år, sendes denne informasjon </w:t>
+      </w:r>
+      <w:r>
+        <w:rPr>
+          <w:rStyle w:val="Utheving"/>
+          <w:rFonts w:cs="Times New Roman"/>
+          <w:i w:val="0"/>
+          <w:color w:val="000000"/>
+        </w:rPr>
+        <w:t>til foreldre som har lik folkeregistrert adresse som eleven.</w:t>
       </w:r>
     </w:p>
     <w:p>
@@ -514,10 +541,7 @@
         <w:keepLines/>
       </w:pPr>
       <w:r>
-        <w:t>Med vennlig hilsen</w:t>
-      </w:r>
-      <w:r>
-        <w:t xml:space="preserve"> ???</w:t>
+        <w:t>Med hilsen</w:t>
       </w:r>
     </w:p>
     <w:p>
@@ -535,17 +559,36 @@
       <w:r>
         <w:t>{</w:t>
       </w:r>
-      <w:proofErr w:type="gramStart"/>
-      <w:r>
-        <w:t>lærer</w:t>
-      </w:r>
-      <w:proofErr w:type="gramEnd"/>
+      <w:r>
+        <w:t>navnAvsender</w:t>
+      </w:r>
       <w:r>
         <w:t>}</w:t>
       </w:r>
       <w:r>
         <w:br/>
-        <w:t>{skole}</w:t>
+        <w:t>{</w:t>
+      </w:r>
+      <w:r>
+        <w:t>navnS</w:t>
+      </w:r>
+      <w:r>
+        <w:t>kole}</w:t>
+      </w:r>
+    </w:p>
+    <w:p>
+      <w:pPr>
+        <w:keepNext/>
+        <w:keepLines/>
+        <w:spacing w:line="240" w:lineRule="auto"/>
+      </w:pPr>
+      <w:r>
+        <w:t>{tlfSkole</w:t>
+      </w:r>
+      <w:bookmarkStart w:id="3" w:name="_GoBack"/>
+      <w:bookmarkEnd w:id="3"/>
+      <w:r>
+        <w:t>}</w:t>
       </w:r>
     </w:p>
     <w:p>
@@ -574,8 +617,8 @@
       </w:r>
     </w:p>
     <w:sectPr>
-      <w:headerReference w:type="default" r:id="rId7"/>
-      <w:footerReference w:type="default" r:id="rId8"/>
+      <w:headerReference w:type="default" r:id="rId10"/>
+      <w:footerReference w:type="default" r:id="rId11"/>
       <w:pgSz w:w="12240" w:h="15840"/>
       <w:pgMar w:top="1942" w:right="1247" w:bottom="1758" w:left="1247" w:header="1843" w:footer="519" w:gutter="0"/>
       <w:cols w:space="708"/>
@@ -999,7 +1042,7 @@
         <w:lang w:eastAsia="nb-NO"/>
       </w:rPr>
       <w:drawing>
-        <wp:anchor distT="0" distB="0" distL="114300" distR="114300" simplePos="0" relativeHeight="3" behindDoc="1" locked="0" layoutInCell="1" allowOverlap="1" wp14:anchorId="5601AB6C" wp14:editId="191A21B5">
+        <wp:anchor distT="0" distB="0" distL="114300" distR="114300" simplePos="0" relativeHeight="3" behindDoc="1" locked="0" layoutInCell="1" allowOverlap="1" wp14:anchorId="74265CAF" wp14:editId="74265CB0">
           <wp:simplePos x="0" y="0"/>
           <wp:positionH relativeFrom="page">
             <wp:posOffset>0</wp:posOffset>
@@ -2005,6 +2048,24 @@
 </file>
 
 <file path=customXml/item1.xml><?xml version="1.0" encoding="utf-8"?>
+<p:properties xmlns:p="http://schemas.microsoft.com/office/2006/metadata/properties" xmlns:xsi="http://www.w3.org/2001/XMLSchema-instance" xmlns:pc="http://schemas.microsoft.com/office/infopath/2007/PartnerControls">
+  <documentManagement>
+    <TaxCatchAll xmlns="bd6af8c3-4392-483c-b19c-63ee1b41c023">
+      <Value>2</Value>
+    </TaxCatchAll>
+    <j25543a5815d485da9a5e0773ad762e9 xmlns="bd6af8c3-4392-483c-b19c-63ee1b41c023">
+      <Terms xmlns="http://schemas.microsoft.com/office/infopath/2007/PartnerControls">
+        <TermInfo xmlns="http://schemas.microsoft.com/office/infopath/2007/PartnerControls">
+          <TermName xmlns="http://schemas.microsoft.com/office/infopath/2007/PartnerControls">Flere faser</TermName>
+          <TermId xmlns="http://schemas.microsoft.com/office/infopath/2007/PartnerControls">777cc6ac-4639-4633-85b9-f1ef61197c4d</TermId>
+        </TermInfo>
+      </Terms>
+    </j25543a5815d485da9a5e0773ad762e9>
+  </documentManagement>
+</p:properties>
+</file>
+
+<file path=customXml/item2.xml><?xml version="1.0" encoding="utf-8"?>
 <root>
   <avd> {avdeling} </avd>
   <mottaker/>
@@ -2016,8 +2077,179 @@
 </root>
 </file>
 
+<file path=customXml/item3.xml><?xml version="1.0" encoding="utf-8"?>
+<ct:contentTypeSchema xmlns:ct="http://schemas.microsoft.com/office/2006/metadata/contentType" xmlns:ma="http://schemas.microsoft.com/office/2006/metadata/properties/metaAttributes" ct:_="" ma:_="" ma:contentTypeName="Prosjektdokument" ma:contentTypeID="0x010100293FDE3FCADA480B9A77BBDAD7DFA28C0100E263C06103435E4F8D0D7FA2EEEFC3E7" ma:contentTypeVersion="3" ma:contentTypeDescription="Opprett et nytt dokument." ma:contentTypeScope="" ma:versionID="58f70a08290d4412811ba095bf7dd2a7">
+  <xsd:schema xmlns:xsd="http://www.w3.org/2001/XMLSchema" xmlns:xs="http://www.w3.org/2001/XMLSchema" xmlns:p="http://schemas.microsoft.com/office/2006/metadata/properties" xmlns:ns2="bd6af8c3-4392-483c-b19c-63ee1b41c023" targetNamespace="http://schemas.microsoft.com/office/2006/metadata/properties" ma:root="true" ma:fieldsID="6e9c0203923287d638e2f34ffe54b018" ns2:_="">
+    <xsd:import namespace="bd6af8c3-4392-483c-b19c-63ee1b41c023"/>
+    <xsd:element name="properties">
+      <xsd:complexType>
+        <xsd:sequence>
+          <xsd:element name="documentManagement">
+            <xsd:complexType>
+              <xsd:all>
+                <xsd:element ref="ns2:j25543a5815d485da9a5e0773ad762e9" minOccurs="0"/>
+                <xsd:element ref="ns2:TaxCatchAll" minOccurs="0"/>
+                <xsd:element ref="ns2:TaxCatchAllLabel" minOccurs="0"/>
+              </xsd:all>
+            </xsd:complexType>
+          </xsd:element>
+        </xsd:sequence>
+      </xsd:complexType>
+    </xsd:element>
+  </xsd:schema>
+  <xsd:schema xmlns:xsd="http://www.w3.org/2001/XMLSchema" xmlns:xs="http://www.w3.org/2001/XMLSchema" xmlns:dms="http://schemas.microsoft.com/office/2006/documentManagement/types" xmlns:pc="http://schemas.microsoft.com/office/infopath/2007/PartnerControls" targetNamespace="bd6af8c3-4392-483c-b19c-63ee1b41c023" elementFormDefault="qualified">
+    <xsd:import namespace="http://schemas.microsoft.com/office/2006/documentManagement/types"/>
+    <xsd:import namespace="http://schemas.microsoft.com/office/infopath/2007/PartnerControls"/>
+    <xsd:element name="j25543a5815d485da9a5e0773ad762e9" ma:index="8" ma:taxonomy="true" ma:internalName="j25543a5815d485da9a5e0773ad762e9" ma:taxonomyFieldName="GtProjectPhase" ma:displayName="Fase" ma:indexed="true" ma:readOnly="false" ma:fieldId="{325543a5-815d-485d-a9a5-e0773ad762e9}" ma:sspId="0567c473-25c5-4c9d-8e76-55ebe70fe799" ma:termSetId="abcfc9d9-a263-4abb-8234-be973c46258a" ma:anchorId="00000000-0000-0000-0000-000000000000" ma:open="false" ma:isKeyword="false">
+      <xsd:complexType>
+        <xsd:sequence>
+          <xsd:element ref="pc:Terms" minOccurs="0" maxOccurs="1"/>
+        </xsd:sequence>
+      </xsd:complexType>
+    </xsd:element>
+    <xsd:element name="TaxCatchAll" ma:index="9" nillable="true" ma:displayName="Taxonomy Catch All Column" ma:description="" ma:hidden="true" ma:list="{9aebae8b-e25b-4a51-93e2-974588718889}" ma:internalName="TaxCatchAll" ma:showField="CatchAllData" ma:web="bd6af8c3-4392-483c-b19c-63ee1b41c023">
+      <xsd:complexType>
+        <xsd:complexContent>
+          <xsd:extension base="dms:MultiChoiceLookup">
+            <xsd:sequence>
+              <xsd:element name="Value" type="dms:Lookup" maxOccurs="unbounded" minOccurs="0" nillable="true"/>
+            </xsd:sequence>
+          </xsd:extension>
+        </xsd:complexContent>
+      </xsd:complexType>
+    </xsd:element>
+    <xsd:element name="TaxCatchAllLabel" ma:index="10" nillable="true" ma:displayName="Taxonomy Catch All Column1" ma:description="" ma:hidden="true" ma:list="{9aebae8b-e25b-4a51-93e2-974588718889}" ma:internalName="TaxCatchAllLabel" ma:readOnly="true" ma:showField="CatchAllDataLabel" ma:web="bd6af8c3-4392-483c-b19c-63ee1b41c023">
+      <xsd:complexType>
+        <xsd:complexContent>
+          <xsd:extension base="dms:MultiChoiceLookup">
+            <xsd:sequence>
+              <xsd:element name="Value" type="dms:Lookup" maxOccurs="unbounded" minOccurs="0" nillable="true"/>
+            </xsd:sequence>
+          </xsd:extension>
+        </xsd:complexContent>
+      </xsd:complexType>
+    </xsd:element>
+  </xsd:schema>
+  <xsd:schema xmlns="http://schemas.openxmlformats.org/package/2006/metadata/core-properties" xmlns:xsd="http://www.w3.org/2001/XMLSchema" xmlns:xsi="http://www.w3.org/2001/XMLSchema-instance" xmlns:dc="http://purl.org/dc/elements/1.1/" xmlns:dcterms="http://purl.org/dc/terms/" xmlns:odoc="http://schemas.microsoft.com/internal/obd" targetNamespace="http://schemas.openxmlformats.org/package/2006/metadata/core-properties" elementFormDefault="qualified" attributeFormDefault="unqualified" blockDefault="#all">
+    <xsd:import namespace="http://purl.org/dc/elements/1.1/" schemaLocation="http://dublincore.org/schemas/xmls/qdc/2003/04/02/dc.xsd"/>
+    <xsd:import namespace="http://purl.org/dc/terms/" schemaLocation="http://dublincore.org/schemas/xmls/qdc/2003/04/02/dcterms.xsd"/>
+    <xsd:element name="coreProperties" type="CT_coreProperties"/>
+    <xsd:complexType name="CT_coreProperties">
+      <xsd:all>
+        <xsd:element ref="dc:creator" minOccurs="0" maxOccurs="1"/>
+        <xsd:element ref="dcterms:created" minOccurs="0" maxOccurs="1"/>
+        <xsd:element ref="dc:identifier" minOccurs="0" maxOccurs="1"/>
+        <xsd:element name="contentType" minOccurs="0" maxOccurs="1" type="xsd:string" ma:index="0" ma:displayName="Innholdstype"/>
+        <xsd:element ref="dc:title" minOccurs="0" maxOccurs="1" ma:index="4" ma:displayName="Tittel"/>
+        <xsd:element ref="dc:subject" minOccurs="0" maxOccurs="1"/>
+        <xsd:element ref="dc:description" minOccurs="0" maxOccurs="1"/>
+        <xsd:element name="keywords" minOccurs="0" maxOccurs="1" type="xsd:string"/>
+        <xsd:element ref="dc:language" minOccurs="0" maxOccurs="1"/>
+        <xsd:element name="category" minOccurs="0" maxOccurs="1" type="xsd:string"/>
+        <xsd:element name="version" minOccurs="0" maxOccurs="1" type="xsd:string"/>
+        <xsd:element name="revision" minOccurs="0" maxOccurs="1" type="xsd:string">
+          <xsd:annotation>
+            <xsd:documentation>
+                        This value indicates the number of saves or revisions. The application is responsible for updating this value after each revision.
+                    </xsd:documentation>
+          </xsd:annotation>
+        </xsd:element>
+        <xsd:element name="lastModifiedBy" minOccurs="0" maxOccurs="1" type="xsd:string"/>
+        <xsd:element ref="dcterms:modified" minOccurs="0" maxOccurs="1"/>
+        <xsd:element name="contentStatus" minOccurs="0" maxOccurs="1" type="xsd:string"/>
+      </xsd:all>
+    </xsd:complexType>
+  </xsd:schema>
+  <xs:schema xmlns:pc="http://schemas.microsoft.com/office/infopath/2007/PartnerControls" xmlns:xs="http://www.w3.org/2001/XMLSchema" targetNamespace="http://schemas.microsoft.com/office/infopath/2007/PartnerControls" elementFormDefault="qualified" attributeFormDefault="unqualified">
+    <xs:element name="Person">
+      <xs:complexType>
+        <xs:sequence>
+          <xs:element ref="pc:DisplayName" minOccurs="0"/>
+          <xs:element ref="pc:AccountId" minOccurs="0"/>
+          <xs:element ref="pc:AccountType" minOccurs="0"/>
+        </xs:sequence>
+      </xs:complexType>
+    </xs:element>
+    <xs:element name="DisplayName" type="xs:string"/>
+    <xs:element name="AccountId" type="xs:string"/>
+    <xs:element name="AccountType" type="xs:string"/>
+    <xs:element name="BDCAssociatedEntity">
+      <xs:complexType>
+        <xs:sequence>
+          <xs:element ref="pc:BDCEntity" minOccurs="0" maxOccurs="unbounded"/>
+        </xs:sequence>
+        <xs:attribute ref="pc:EntityNamespace"/>
+        <xs:attribute ref="pc:EntityName"/>
+        <xs:attribute ref="pc:SystemInstanceName"/>
+        <xs:attribute ref="pc:AssociationName"/>
+      </xs:complexType>
+    </xs:element>
+    <xs:attribute name="EntityNamespace" type="xs:string"/>
+    <xs:attribute name="EntityName" type="xs:string"/>
+    <xs:attribute name="SystemInstanceName" type="xs:string"/>
+    <xs:attribute name="AssociationName" type="xs:string"/>
+    <xs:element name="BDCEntity">
+      <xs:complexType>
+        <xs:sequence>
+          <xs:element ref="pc:EntityDisplayName" minOccurs="0"/>
+          <xs:element ref="pc:EntityInstanceReference" minOccurs="0"/>
+          <xs:element ref="pc:EntityId1" minOccurs="0"/>
+          <xs:element ref="pc:EntityId2" minOccurs="0"/>
+          <xs:element ref="pc:EntityId3" minOccurs="0"/>
+          <xs:element ref="pc:EntityId4" minOccurs="0"/>
+          <xs:element ref="pc:EntityId5" minOccurs="0"/>
+        </xs:sequence>
+      </xs:complexType>
+    </xs:element>
+    <xs:element name="EntityDisplayName" type="xs:string"/>
+    <xs:element name="EntityInstanceReference" type="xs:string"/>
+    <xs:element name="EntityId1" type="xs:string"/>
+    <xs:element name="EntityId2" type="xs:string"/>
+    <xs:element name="EntityId3" type="xs:string"/>
+    <xs:element name="EntityId4" type="xs:string"/>
+    <xs:element name="EntityId5" type="xs:string"/>
+    <xs:element name="Terms">
+      <xs:complexType>
+        <xs:sequence>
+          <xs:element ref="pc:TermInfo" minOccurs="0" maxOccurs="unbounded"/>
+        </xs:sequence>
+      </xs:complexType>
+    </xs:element>
+    <xs:element name="TermInfo">
+      <xs:complexType>
+        <xs:sequence>
+          <xs:element ref="pc:TermName" minOccurs="0"/>
+          <xs:element ref="pc:TermId" minOccurs="0"/>
+        </xs:sequence>
+      </xs:complexType>
+    </xs:element>
+    <xs:element name="TermName" type="xs:string"/>
+    <xs:element name="TermId" type="xs:string"/>
+  </xs:schema>
+</ct:contentTypeSchema>
+</file>
+
+<file path=customXml/item4.xml><?xml version="1.0" encoding="utf-8"?>
+<?mso-contentType ?>
+<FormTemplates xmlns="http://schemas.microsoft.com/sharepoint/v3/contenttype/forms">
+  <Display>DocumentLibraryForm</Display>
+  <Edit>DocumentLibraryForm</Edit>
+  <New>DocumentLibraryForm</New>
+</FormTemplates>
+</file>
+
 <file path=customXml/itemProps1.xml><?xml version="1.0" encoding="utf-8"?>
-<ds:datastoreItem xmlns:ds="http://schemas.openxmlformats.org/officeDocument/2006/customXml" ds:itemID="{442CCF4A-23BE-4572-A7F8-60755FA7183A}">
-  <ds:schemaRefs/>
-</ds:datastoreItem>
+<ds:datastoreItem xmlns:ds="http://schemas.openxmlformats.org/officeDocument/2006/customXml" ds:itemID="{651D5D7B-C71C-4A0F-9F20-A464A90BCC7C}"/>
+</file>
+
+<file path=customXml/itemProps2.xml><?xml version="1.0" encoding="utf-8"?>
+<ds:datastoreItem xmlns:ds="http://schemas.openxmlformats.org/officeDocument/2006/customXml" ds:itemID="{442CCF4A-23BE-4572-A7F8-60755FA7183A}"/>
+</file>
+
+<file path=customXml/itemProps3.xml><?xml version="1.0" encoding="utf-8"?>
+<ds:datastoreItem xmlns:ds="http://schemas.openxmlformats.org/officeDocument/2006/customXml" ds:itemID="{71DBF61B-AB93-4AB8-81EA-8236842E98EC}"/>
+</file>
+
+<file path=customXml/itemProps4.xml><?xml version="1.0" encoding="utf-8"?>
+<ds:datastoreItem xmlns:ds="http://schemas.openxmlformats.org/officeDocument/2006/customXml" ds:itemID="{0A4BEC69-3F89-49DF-BBC9-82D0E9FAAB74}"/>
 </file>
</xml_diff>